<commit_message>
Updated Logistic Regression ==> Linear Regression
</commit_message>
<xml_diff>
--- a/Phrase_Matching_Abstract.docx
+++ b/Phrase_Matching_Abstract.docx
@@ -616,15 +616,7 @@
                 <w:sz w:val="24"/>
                 <w:szCs w:val="24"/>
               </w:rPr>
-              <w:t>) Classification, which indicates the subject within which the similarity is to be scored</w:t>
-            </w:r>
-            <w:r>
-              <w:rPr>
-                <w:rFonts w:ascii="Times New Roman" w:hAnsi="Times New Roman" w:cs="Times New Roman"/>
-                <w:sz w:val="24"/>
-                <w:szCs w:val="24"/>
-              </w:rPr>
-              <w:t xml:space="preserve"> (Predictor)</w:t>
+              <w:t>) Classification, which indicates the subject within which the similarity is to be scored (Predictor)</w:t>
             </w:r>
           </w:p>
         </w:tc>
@@ -793,6 +785,7 @@
         </w:rPr>
         <w:t xml:space="preserve">The response is </w:t>
       </w:r>
+      <w:proofErr w:type="gramStart"/>
       <w:r>
         <w:rPr>
           <w:rFonts w:ascii="Times New Roman" w:hAnsi="Times New Roman" w:cs="Times New Roman"/>
@@ -803,6 +796,7 @@
         </w:rPr>
         <w:t>score</w:t>
       </w:r>
+      <w:proofErr w:type="gramEnd"/>
       <w:r>
         <w:rPr>
           <w:rFonts w:ascii="Times New Roman" w:hAnsi="Times New Roman" w:cs="Times New Roman"/>
@@ -938,31 +932,7 @@
                 <w:sz w:val="24"/>
                 <w:szCs w:val="24"/>
               </w:rPr>
-              <w:t xml:space="preserve">Very close </w:t>
-            </w:r>
-            <w:r>
-              <w:rPr>
-                <w:rFonts w:ascii="Times New Roman" w:hAnsi="Times New Roman" w:cs="Times New Roman"/>
-                <w:sz w:val="24"/>
-                <w:szCs w:val="24"/>
-              </w:rPr>
-              <w:t>match (Exact</w:t>
-            </w:r>
-            <w:r>
-              <w:rPr>
-                <w:rFonts w:ascii="Times New Roman" w:hAnsi="Times New Roman" w:cs="Times New Roman"/>
-                <w:sz w:val="24"/>
-                <w:szCs w:val="24"/>
-              </w:rPr>
-              <w:t xml:space="preserve"> match except possibly for differences in conjugation, </w:t>
-            </w:r>
-            <w:r>
-              <w:rPr>
-                <w:rFonts w:ascii="Times New Roman" w:hAnsi="Times New Roman" w:cs="Times New Roman"/>
-                <w:sz w:val="24"/>
-                <w:szCs w:val="24"/>
-              </w:rPr>
-              <w:t>quantity)</w:t>
+              <w:t>Very close match (Exact match except possibly for differences in conjugation, quantity)</w:t>
             </w:r>
           </w:p>
         </w:tc>
@@ -1284,7 +1254,23 @@
           <w:sz w:val="24"/>
           <w:szCs w:val="24"/>
         </w:rPr>
-        <w:t>In this project, we plan to use the following ML (Machine Learning) models: Random Forrest Regression and Logistic Regression. The dataset meant for training will be divided into two sets: the training set and the validation set to report the accuracy and fit of the model. Figure 1 is a layout of the step blocks we plan on doing in the project. As for model evaluation, we plan to use the following metrics: MAE (Mean Absolute Error), MSE (Mean Square Error)/RMSE (Root Mean Square Error), and R square/Adjusted R squared.</w:t>
+        <w:t xml:space="preserve">In this project, we plan to use the following ML (Machine Learning) models: Random Forrest Regression and </w:t>
+      </w:r>
+      <w:r>
+        <w:rPr>
+          <w:rFonts w:ascii="Times New Roman" w:hAnsi="Times New Roman" w:cs="Times New Roman"/>
+          <w:sz w:val="24"/>
+          <w:szCs w:val="24"/>
+        </w:rPr>
+        <w:t>Linear</w:t>
+      </w:r>
+      <w:r>
+        <w:rPr>
+          <w:rFonts w:ascii="Times New Roman" w:hAnsi="Times New Roman" w:cs="Times New Roman"/>
+          <w:sz w:val="24"/>
+          <w:szCs w:val="24"/>
+        </w:rPr>
+        <w:t xml:space="preserve"> Regression. The dataset meant for training will be divided into two sets: the training set and the validation set to report the accuracy and fit of the model. Figure 1 is a layout of the step blocks we plan on doing in the project. As for model evaluation, we plan to use the following metrics: MAE (Mean Absolute Error), MSE (Mean Square Error)/RMSE (Root Mean Square Error), and R square/Adjusted R squared.</w:t>
       </w:r>
     </w:p>
     <w:p>
@@ -1868,6 +1854,7 @@
   <w:style w:type="character" w:default="1" w:styleId="DefaultParagraphFont">
     <w:name w:val="Default Paragraph Font"/>
     <w:uiPriority w:val="1"/>
+    <w:semiHidden/>
     <w:unhideWhenUsed/>
   </w:style>
   <w:style w:type="table" w:default="1" w:styleId="TableNormal">

</xml_diff>